<commit_message>
Update Informe Entrega 1 Datos 2.docx
</commit_message>
<xml_diff>
--- a/proyecto/informe/entrega1/Informe Entrega 1 Datos 2.docx
+++ b/proyecto/informe/entrega1/Informe Entrega 1 Datos 2.docx
@@ -119,8 +119,8 @@
       </w:tblPr>
       <w:tblGrid>
         <w:gridCol w:w="3114"/>
-        <w:gridCol w:w="2126"/>
-        <w:gridCol w:w="2694"/>
+        <w:gridCol w:w="2268"/>
+        <w:gridCol w:w="2552"/>
         <w:gridCol w:w="2409"/>
         <w:gridCol w:w="2272"/>
       </w:tblGrid>
@@ -220,7 +220,7 @@
         </w:tc>
         <w:tc>
           <w:tcPr>
-            <w:tcW w:w="2126" w:type="dxa"/>
+            <w:tcW w:w="2268" w:type="dxa"/>
             <w:tcBorders>
               <w:top w:val="single" w:sz="4" w:space="0" w:color="FFFFFF"/>
               <w:left w:val="single" w:sz="4" w:space="0" w:color="FFFFFF"/>
@@ -286,7 +286,7 @@
           </w:p>
           <w:p>
             <w:pPr>
-              <w:pStyle w:val="Author"/>
+              <w:pStyle w:val="Affiliation"/>
               <w:widowControl w:val="0"/>
               <w:jc w:val="both"/>
               <w:rPr>
@@ -297,13 +297,19 @@
               <w:rPr>
                 <w:lang w:val="es-CO"/>
               </w:rPr>
-              <w:t>Corre de la Universidad</w:t>
+              <w:t>ma</w:t>
+            </w:r>
+            <w:r>
+              <w:rPr>
+                <w:lang w:val="es-CO"/>
+              </w:rPr>
+              <w:t>martinef@eafit.edu.co</w:t>
             </w:r>
           </w:p>
         </w:tc>
         <w:tc>
           <w:tcPr>
-            <w:tcW w:w="2694" w:type="dxa"/>
+            <w:tcW w:w="2552" w:type="dxa"/>
             <w:tcBorders>
               <w:top w:val="single" w:sz="4" w:space="0" w:color="FFFFFF"/>
               <w:left w:val="single" w:sz="4" w:space="0" w:color="FFFFFF"/>
@@ -798,15 +804,7 @@
           <w:bCs/>
           <w:lang w:val="es-CO"/>
         </w:rPr>
-        <w:t xml:space="preserve"> </w:t>
-      </w:r>
-      <w:r>
-        <w:rPr>
-          <w:b/>
-          <w:bCs/>
-          <w:lang w:val="es-CO"/>
-        </w:rPr>
-        <w:t>INTRODUCCIÓN</w:t>
+        <w:t xml:space="preserve"> INTRODUCCIÓN</w:t>
       </w:r>
     </w:p>
     <w:p>

</xml_diff>